<commit_message>
Working on Timer and Map
</commit_message>
<xml_diff>
--- a/docs/otodik_het.docx
+++ b/docs/otodik_het.docx
@@ -5589,21 +5589,7 @@
           <w:sz w:val="22"/>
           <w:szCs w:val="22"/>
         </w:rPr>
-        <w:t>5.3.14</w:t>
-      </w:r>
-      <w:r>
-        <w:rPr>
-          <w:sz w:val="22"/>
-          <w:szCs w:val="22"/>
-        </w:rPr>
-        <w:t xml:space="preserve">. ábra: </w:t>
-      </w:r>
-      <w:r>
-        <w:rPr>
-          <w:sz w:val="22"/>
-          <w:szCs w:val="22"/>
-        </w:rPr>
-        <w:t>Worker Moves</w:t>
+        <w:t>5.3.14. ábra: Worker Moves</w:t>
       </w:r>
     </w:p>
     <w:p>
@@ -5669,14 +5655,7 @@
           <w:sz w:val="22"/>
           <w:szCs w:val="22"/>
         </w:rPr>
-        <w:t>5.3.15</w:t>
-      </w:r>
-      <w:r>
-        <w:rPr>
-          <w:sz w:val="22"/>
-          <w:szCs w:val="22"/>
-        </w:rPr>
-        <w:t>. ábra: Worker Moves</w:t>
+        <w:t>5.3.15. ábra: Worker Moves</w:t>
       </w:r>
     </w:p>
     <w:p>
@@ -5743,14 +5722,7 @@
           <w:sz w:val="22"/>
           <w:szCs w:val="22"/>
         </w:rPr>
-        <w:t>5.3.16</w:t>
-      </w:r>
-      <w:r>
-        <w:rPr>
-          <w:sz w:val="22"/>
-          <w:szCs w:val="22"/>
-        </w:rPr>
-        <w:t>. ábra: Worker Moves</w:t>
+        <w:t>5.3.16. ábra: Worker Moves</w:t>
       </w:r>
     </w:p>
     <w:p>
@@ -5817,35 +5789,7 @@
           <w:szCs w:val="22"/>
         </w:rPr>
         <w:lastRenderedPageBreak/>
-        <w:t>5.3.1</w:t>
-      </w:r>
-      <w:r>
-        <w:rPr>
-          <w:sz w:val="22"/>
-          <w:szCs w:val="22"/>
-        </w:rPr>
-        <w:t>7</w:t>
-      </w:r>
-      <w:r>
-        <w:rPr>
-          <w:sz w:val="22"/>
-          <w:szCs w:val="22"/>
-        </w:rPr>
-        <w:t xml:space="preserve">. ábra: </w:t>
-      </w:r>
-      <w:r>
-        <w:rPr>
-          <w:sz w:val="22"/>
-          <w:szCs w:val="22"/>
-        </w:rPr>
-        <w:t>Crate</w:t>
-      </w:r>
-      <w:r>
-        <w:rPr>
-          <w:sz w:val="22"/>
-          <w:szCs w:val="22"/>
-        </w:rPr>
-        <w:t xml:space="preserve"> Moves</w:t>
+        <w:t>5.3.17. ábra: Crate Moves</w:t>
       </w:r>
     </w:p>
     <w:p>
@@ -5911,17 +5855,24 @@
           <w:sz w:val="22"/>
           <w:szCs w:val="22"/>
         </w:rPr>
-        <w:t xml:space="preserve">5.3.17. ábra: </w:t>
+        <w:t>5.3.1</w:t>
       </w:r>
       <w:r>
         <w:rPr>
           <w:sz w:val="22"/>
           <w:szCs w:val="22"/>
         </w:rPr>
-        <w:t>Worker Moves</w:t>
+        <w:t>8</w:t>
       </w:r>
       <w:bookmarkStart w:id="0" w:name="_GoBack"/>
       <w:bookmarkEnd w:id="0"/>
+      <w:r>
+        <w:rPr>
+          <w:sz w:val="22"/>
+          <w:szCs w:val="22"/>
+        </w:rPr>
+        <w:t>. ábra: Worker Moves</w:t>
+      </w:r>
     </w:p>
     <w:p>
       <w:pPr>
@@ -8317,7 +8268,7 @@
         <w:sz w:val="24"/>
         <w:szCs w:val="24"/>
       </w:rPr>
-      <w:t>22</w:t>
+      <w:t>1</w:t>
     </w:r>
     <w:r>
       <w:rPr>
@@ -8366,7 +8317,7 @@
         <w:sz w:val="24"/>
         <w:szCs w:val="24"/>
       </w:rPr>
-      <w:t>2018. március 17., szombat</w:t>
+      <w:t>2018. március 18., vasárnap</w:t>
     </w:r>
     <w:r>
       <w:rPr>

</xml_diff>